<commit_message>
* bug fixing and report adding
</commit_message>
<xml_diff>
--- a/Report.docx
+++ b/Report.docx
@@ -89,15 +89,7 @@
           <w:sz w:val="24"/>
           <w:szCs w:val="24"/>
         </w:rPr>
-        <w:t xml:space="preserve"> are </w:t>
-      </w:r>
-      <w:r>
-        <w:rPr>
-          <w:rFonts w:ascii="Times New Roman" w:hAnsi="Times New Roman" w:cs="Times New Roman"/>
-          <w:sz w:val="24"/>
-          <w:szCs w:val="24"/>
-        </w:rPr>
-        <w:t xml:space="preserve">recursive flood fill, recursive boundary fill, </w:t>
+        <w:t xml:space="preserve"> are recursive flood fill, recursive boundary fill, </w:t>
       </w:r>
       <w:r>
         <w:rPr>
@@ -328,23 +320,13 @@
                 <w:szCs w:val="24"/>
               </w:rPr>
             </w:pPr>
-            <w:proofErr w:type="spellStart"/>
             <w:r>
               <w:rPr>
                 <w:rFonts w:ascii="Times New Roman" w:hAnsi="Times New Roman" w:cs="Times New Roman"/>
                 <w:sz w:val="24"/>
                 <w:szCs w:val="24"/>
               </w:rPr>
-              <w:t>Wirahmat</w:t>
-            </w:r>
-            <w:proofErr w:type="spellEnd"/>
-            <w:r>
-              <w:rPr>
-                <w:rFonts w:ascii="Times New Roman" w:hAnsi="Times New Roman" w:cs="Times New Roman"/>
-                <w:sz w:val="24"/>
-                <w:szCs w:val="24"/>
-              </w:rPr>
-              <w:t>, Andre</w:t>
+              <w:t>Wirahmat, Andre</w:t>
             </w:r>
           </w:p>
         </w:tc>
@@ -422,23 +404,13 @@
                 <w:szCs w:val="24"/>
               </w:rPr>
             </w:pPr>
-            <w:proofErr w:type="spellStart"/>
             <w:r>
               <w:rPr>
                 <w:rFonts w:ascii="Times New Roman" w:hAnsi="Times New Roman" w:cs="Times New Roman"/>
                 <w:sz w:val="24"/>
                 <w:szCs w:val="24"/>
               </w:rPr>
-              <w:t>Wirahmat</w:t>
-            </w:r>
-            <w:proofErr w:type="spellEnd"/>
-            <w:r>
-              <w:rPr>
-                <w:rFonts w:ascii="Times New Roman" w:hAnsi="Times New Roman" w:cs="Times New Roman"/>
-                <w:sz w:val="24"/>
-                <w:szCs w:val="24"/>
-              </w:rPr>
-              <w:t>, Andre, Aziza</w:t>
+              <w:t>Wirahmat, Andre, Aziza</w:t>
             </w:r>
           </w:p>
         </w:tc>
@@ -486,6 +458,14 @@
               </w:rPr>
               <w:t>Implement 8 Way fill, flood fill stack</w:t>
             </w:r>
+            <w:r>
+              <w:rPr>
+                <w:rFonts w:ascii="Times New Roman" w:hAnsi="Times New Roman" w:cs="Times New Roman"/>
+                <w:sz w:val="24"/>
+                <w:szCs w:val="24"/>
+              </w:rPr>
+              <w:t>, Debugging</w:t>
+            </w:r>
           </w:p>
         </w:tc>
         <w:tc>
@@ -507,6 +487,14 @@
                 <w:szCs w:val="24"/>
               </w:rPr>
               <w:t>Andre</w:t>
+            </w:r>
+            <w:r>
+              <w:rPr>
+                <w:rFonts w:ascii="Times New Roman" w:hAnsi="Times New Roman" w:cs="Times New Roman"/>
+                <w:sz w:val="24"/>
+                <w:szCs w:val="24"/>
+              </w:rPr>
+              <w:t>, Wirahmat</w:t>
             </w:r>
           </w:p>
         </w:tc>

</xml_diff>